<commit_message>
adiciona path e conclusao no relatorio
</commit_message>
<xml_diff>
--- a/TP_SETR_18825_18833_18836.docx
+++ b/TP_SETR_18825_18833_18836.docx
@@ -5800,7 +5800,7 @@
           <v:shape id="_x0000_i1025" type="#_x0000_t75" style="width:425.2pt;height:563.7pt" o:ole="">
             <v:imagedata r:id="rId22" o:title=""/>
           </v:shape>
-          <o:OLEObject Type="Embed" ProgID="Word.OpenDocumentText.12" ShapeID="_x0000_i1025" DrawAspect="Content" ObjectID="_1703697705" r:id="rId23"/>
+          <o:OLEObject Type="Embed" ProgID="Word.OpenDocumentText.12" ShapeID="_x0000_i1025" DrawAspect="Content" ObjectID="_1703703185" r:id="rId23"/>
         </w:object>
       </w:r>
     </w:p>
@@ -5996,7 +5996,7 @@
           <v:shape id="_x0000_i1026" type="#_x0000_t75" style="width:425.2pt;height:547.2pt" o:ole="">
             <v:imagedata r:id="rId25" o:title=""/>
           </v:shape>
-          <o:OLEObject Type="Embed" ProgID="Word.OpenDocumentText.12" ShapeID="_x0000_i1026" DrawAspect="Content" ObjectID="_1703697706" r:id="rId26"/>
+          <o:OLEObject Type="Embed" ProgID="Word.OpenDocumentText.12" ShapeID="_x0000_i1026" DrawAspect="Content" ObjectID="_1703703186" r:id="rId26"/>
         </w:object>
       </w:r>
     </w:p>
@@ -6009,7 +6009,7 @@
           <v:shape id="_x0000_i1027" type="#_x0000_t75" style="width:425.2pt;height:698.25pt" o:ole="">
             <v:imagedata r:id="rId27" o:title=""/>
           </v:shape>
-          <o:OLEObject Type="Embed" ProgID="Word.OpenDocumentText.12" ShapeID="_x0000_i1027" DrawAspect="Content" ObjectID="_1703697707" r:id="rId28"/>
+          <o:OLEObject Type="Embed" ProgID="Word.OpenDocumentText.12" ShapeID="_x0000_i1027" DrawAspect="Content" ObjectID="_1703703187" r:id="rId28"/>
         </w:object>
       </w:r>
     </w:p>
@@ -6322,7 +6322,7 @@
           <v:shape id="_x0000_i1028" type="#_x0000_t75" style="width:420.5pt;height:622.75pt" o:ole="">
             <v:imagedata r:id="rId30" o:title=""/>
           </v:shape>
-          <o:OLEObject Type="Embed" ProgID="Word.OpenDocumentText.12" ShapeID="_x0000_i1028" DrawAspect="Content" ObjectID="_1703697708" r:id="rId31"/>
+          <o:OLEObject Type="Embed" ProgID="Word.OpenDocumentText.12" ShapeID="_x0000_i1028" DrawAspect="Content" ObjectID="_1703703188" r:id="rId31"/>
         </w:object>
       </w:r>
     </w:p>
@@ -6334,7 +6334,7 @@
           <v:shape id="_x0000_i1042" type="#_x0000_t75" style="width:425.2pt;height:669.75pt" o:ole="">
             <v:imagedata r:id="rId32" o:title=""/>
           </v:shape>
-          <o:OLEObject Type="Embed" ProgID="Word.OpenDocumentText.12" ShapeID="_x0000_i1042" DrawAspect="Content" ObjectID="_1703697709" r:id="rId33"/>
+          <o:OLEObject Type="Embed" ProgID="Word.OpenDocumentText.12" ShapeID="_x0000_i1042" DrawAspect="Content" ObjectID="_1703703189" r:id="rId33"/>
         </w:object>
       </w:r>
     </w:p>
@@ -6346,7 +6346,7 @@
           <v:shape id="_x0000_i1044" type="#_x0000_t75" style="width:425.2pt;height:178pt" o:ole="">
             <v:imagedata r:id="rId34" o:title=""/>
           </v:shape>
-          <o:OLEObject Type="Embed" ProgID="Word.OpenDocumentText.12" ShapeID="_x0000_i1044" DrawAspect="Content" ObjectID="_1703697710" r:id="rId35"/>
+          <o:OLEObject Type="Embed" ProgID="Word.OpenDocumentText.12" ShapeID="_x0000_i1044" DrawAspect="Content" ObjectID="_1703703190" r:id="rId35"/>
         </w:object>
       </w:r>
     </w:p>
@@ -6506,7 +6506,7 @@
           <v:shape id="_x0000_i1031" type="#_x0000_t75" style="width:391.2pt;height:473.5pt" o:ole="">
             <v:imagedata r:id="rId37" o:title=""/>
           </v:shape>
-          <o:OLEObject Type="Embed" ProgID="Word.OpenDocumentText.12" ShapeID="_x0000_i1031" DrawAspect="Content" ObjectID="_1703697711" r:id="rId38"/>
+          <o:OLEObject Type="Embed" ProgID="Word.OpenDocumentText.12" ShapeID="_x0000_i1031" DrawAspect="Content" ObjectID="_1703703191" r:id="rId38"/>
         </w:object>
       </w:r>
     </w:p>
@@ -6845,12 +6845,17 @@
     <w:p/>
     <w:p/>
     <w:p/>
+    <w:p/>
+    <w:p/>
+    <w:p/>
+    <w:p/>
     <w:p>
       <w:pPr>
         <w:pStyle w:val="Ttulo1"/>
       </w:pPr>
       <w:bookmarkStart w:id="45" w:name="_Toc93078850"/>
       <w:r>
+        <w:lastRenderedPageBreak/>
         <w:t>Testes/Resultados</w:t>
       </w:r>
       <w:bookmarkEnd w:id="45"/>
@@ -6882,7 +6887,6 @@
         <w:ind w:firstLine="708"/>
       </w:pPr>
       <w:r>
-        <w:lastRenderedPageBreak/>
         <w:t xml:space="preserve">Para o sistema B não o montámos fisicamente pelas razões já abordadas nos tópicos anteriores, mas como desenvolvemos o circuito no </w:t>
       </w:r>
       <w:proofErr w:type="spellStart"/>
@@ -7063,58 +7067,368 @@
         <w:ind w:firstLine="708"/>
       </w:pPr>
     </w:p>
+    <w:p/>
     <w:p>
       <w:pPr>
         <w:ind w:firstLine="708"/>
       </w:pPr>
     </w:p>
+    <w:p>
+      <w:pPr>
+        <w:ind w:firstLine="708"/>
+      </w:pPr>
+    </w:p>
+    <w:p>
+      <w:pPr>
+        <w:ind w:firstLine="708"/>
+      </w:pPr>
+    </w:p>
+    <w:p>
+      <w:pPr>
+        <w:pStyle w:val="Ttulo1"/>
+      </w:pPr>
+      <w:r>
+        <w:lastRenderedPageBreak/>
+        <w:t xml:space="preserve">Análise de performance do </w:t>
+      </w:r>
+      <w:r>
+        <w:t>sistema C</w:t>
+      </w:r>
+    </w:p>
+    <w:p>
+      <w:pPr>
+        <w:ind w:firstLine="708"/>
+      </w:pPr>
+      <w:r>
+        <w:t xml:space="preserve">De forma a </w:t>
+      </w:r>
+      <w:r>
+        <w:t xml:space="preserve">medir a performance de uma forma constante sem variáveis que podem interferir na medição, foi feita a medição de performance numa função </w:t>
+      </w:r>
+      <w:r>
+        <w:t>que não tem interferência de um utilizador e não depende de funções externas.</w:t>
+      </w:r>
+    </w:p>
+    <w:p>
+      <w:pPr>
+        <w:ind w:firstLine="708"/>
+      </w:pPr>
+      <w:r>
+        <w:t>Na função de descer a barra, “</w:t>
+      </w:r>
+      <w:proofErr w:type="spellStart"/>
+      <w:r>
+        <w:t>descerBarra</w:t>
+      </w:r>
+      <w:proofErr w:type="spellEnd"/>
+      <w:r>
+        <w:t xml:space="preserve">()”, criamos uma variável que irá guardar o tempo desde a execução do programa dado pela função “micros()” e após a execução de todo o código da função, guardamos numa nova variável o tempo no fim da execução </w:t>
+      </w:r>
+      <w:r>
+        <w:t>de forma a</w:t>
+      </w:r>
+      <w:r>
+        <w:t xml:space="preserve"> calcular o tempo que demorou a executar, utilizando o cálculo tempo final – tempo inicial.</w:t>
+      </w:r>
+    </w:p>
+    <w:p>
+      <w:pPr>
+        <w:ind w:firstLine="708"/>
+      </w:pPr>
+      <w:r>
+        <w:t>Como podemos ver no código A o tempo de execução foi</w:t>
+      </w:r>
+      <w:r>
+        <w:t xml:space="preserve"> 3420176</w:t>
+      </w:r>
+      <w:r>
+        <w:t xml:space="preserve"> microssegundos</w:t>
+      </w:r>
+      <w:r>
+        <w:t>, ou seja,</w:t>
+      </w:r>
+      <w:r>
+        <w:t xml:space="preserve"> maior devido a fatores como a instanciação de uma função auxiliar, ao contrário do código B que mantém o código sem utilizar uma função auxiliar</w:t>
+      </w:r>
+      <w:r>
+        <w:t>, obtendo um tempo de execução de 3411556</w:t>
+      </w:r>
+      <w:r>
+        <w:t xml:space="preserve"> </w:t>
+      </w:r>
+      <w:r>
+        <w:t>microssegundos</w:t>
+      </w:r>
+      <w:r>
+        <w:t>.</w:t>
+      </w:r>
+    </w:p>
+    <w:p>
+      <w:r>
+        <w:rPr>
+          <w:noProof/>
+        </w:rPr>
+        <w:drawing>
+          <wp:anchor distT="0" distB="0" distL="114300" distR="114300" simplePos="0" relativeHeight="251817984" behindDoc="1" locked="0" layoutInCell="1" allowOverlap="1" wp14:anchorId="2D7DB196" wp14:editId="32FB380E">
+            <wp:simplePos x="0" y="0"/>
+            <wp:positionH relativeFrom="margin">
+              <wp:align>left</wp:align>
+            </wp:positionH>
+            <wp:positionV relativeFrom="paragraph">
+              <wp:posOffset>295910</wp:posOffset>
+            </wp:positionV>
+            <wp:extent cx="742950" cy="304800"/>
+            <wp:effectExtent l="0" t="0" r="0" b="0"/>
+            <wp:wrapTight wrapText="bothSides">
+              <wp:wrapPolygon edited="0">
+                <wp:start x="0" y="0"/>
+                <wp:lineTo x="0" y="20250"/>
+                <wp:lineTo x="21046" y="20250"/>
+                <wp:lineTo x="21046" y="0"/>
+                <wp:lineTo x="0" y="0"/>
+              </wp:wrapPolygon>
+            </wp:wrapTight>
+            <wp:docPr id="14" name="Imagem 14"/>
+            <wp:cNvGraphicFramePr>
+              <a:graphicFrameLocks xmlns:a="http://schemas.openxmlformats.org/drawingml/2006/main" noChangeAspect="1"/>
+            </wp:cNvGraphicFramePr>
+            <a:graphic xmlns:a="http://schemas.openxmlformats.org/drawingml/2006/main">
+              <a:graphicData uri="http://schemas.openxmlformats.org/drawingml/2006/picture">
+                <pic:pic xmlns:pic="http://schemas.openxmlformats.org/drawingml/2006/picture">
+                  <pic:nvPicPr>
+                    <pic:cNvPr id="0" name="Picture 55"/>
+                    <pic:cNvPicPr>
+                      <a:picLocks noChangeAspect="1" noChangeArrowheads="1"/>
+                    </pic:cNvPicPr>
+                  </pic:nvPicPr>
+                  <pic:blipFill>
+                    <a:blip r:embed="rId45">
+                      <a:extLst>
+                        <a:ext uri="{28A0092B-C50C-407E-A947-70E740481C1C}">
+                          <a14:useLocalDpi xmlns:a14="http://schemas.microsoft.com/office/drawing/2010/main" val="0"/>
+                        </a:ext>
+                      </a:extLst>
+                    </a:blip>
+                    <a:srcRect/>
+                    <a:stretch>
+                      <a:fillRect/>
+                    </a:stretch>
+                  </pic:blipFill>
+                  <pic:spPr bwMode="auto">
+                    <a:xfrm>
+                      <a:off x="0" y="0"/>
+                      <a:ext cx="742950" cy="304800"/>
+                    </a:xfrm>
+                    <a:prstGeom prst="rect">
+                      <a:avLst/>
+                    </a:prstGeom>
+                    <a:noFill/>
+                    <a:ln>
+                      <a:noFill/>
+                    </a:ln>
+                  </pic:spPr>
+                </pic:pic>
+              </a:graphicData>
+            </a:graphic>
+            <wp14:sizeRelH relativeFrom="page">
+              <wp14:pctWidth>0</wp14:pctWidth>
+            </wp14:sizeRelH>
+            <wp14:sizeRelV relativeFrom="page">
+              <wp14:pctHeight>0</wp14:pctHeight>
+            </wp14:sizeRelV>
+          </wp:anchor>
+        </w:drawing>
+      </w:r>
+      <w:r>
+        <w:t>Código A</w:t>
+      </w:r>
+    </w:p>
     <w:p/>
-    <w:p/>
-    <w:p/>
+    <w:bookmarkStart w:id="46" w:name="_MON_1703701797"/>
+    <w:bookmarkEnd w:id="46"/>
+    <w:p>
+      <w:r>
+        <w:object w:dxaOrig="8504" w:dyaOrig="5415" w14:anchorId="67454D8D">
+          <v:shape id="_x0000_i1097" type="#_x0000_t75" style="width:425.2pt;height:270.75pt" o:ole="">
+            <v:imagedata r:id="rId46" o:title=""/>
+          </v:shape>
+          <o:OLEObject Type="Embed" ProgID="Word.OpenDocumentText.12" ShapeID="_x0000_i1097" DrawAspect="Content" ObjectID="_1703703192" r:id="rId47"/>
+        </w:object>
+      </w:r>
+    </w:p>
+    <w:bookmarkStart w:id="47" w:name="_MON_1703702218"/>
+    <w:bookmarkEnd w:id="47"/>
+    <w:p>
+      <w:r>
+        <w:object w:dxaOrig="8504" w:dyaOrig="3990" w14:anchorId="13A45667">
+          <v:shape id="_x0000_i1108" type="#_x0000_t75" style="width:425.2pt;height:199.5pt" o:ole="">
+            <v:imagedata r:id="rId48" o:title=""/>
+          </v:shape>
+          <o:OLEObject Type="Embed" ProgID="Word.OpenDocumentText.12" ShapeID="_x0000_i1108" DrawAspect="Content" ObjectID="_1703703193" r:id="rId49"/>
+        </w:object>
+      </w:r>
+      <w:r>
+        <w:t>Código B</w:t>
+      </w:r>
+    </w:p>
+    <w:p>
+      <w:r>
+        <w:rPr>
+          <w:noProof/>
+        </w:rPr>
+        <w:drawing>
+          <wp:anchor distT="0" distB="0" distL="114300" distR="114300" simplePos="0" relativeHeight="251816960" behindDoc="1" locked="0" layoutInCell="1" allowOverlap="1" wp14:anchorId="6725CDA1" wp14:editId="5DDF499B">
+            <wp:simplePos x="0" y="0"/>
+            <wp:positionH relativeFrom="column">
+              <wp:posOffset>-3810</wp:posOffset>
+            </wp:positionH>
+            <wp:positionV relativeFrom="paragraph">
+              <wp:posOffset>-1905</wp:posOffset>
+            </wp:positionV>
+            <wp:extent cx="552450" cy="333375"/>
+            <wp:effectExtent l="0" t="0" r="0" b="9525"/>
+            <wp:wrapTight wrapText="bothSides">
+              <wp:wrapPolygon edited="0">
+                <wp:start x="0" y="0"/>
+                <wp:lineTo x="0" y="20983"/>
+                <wp:lineTo x="20855" y="20983"/>
+                <wp:lineTo x="20855" y="0"/>
+                <wp:lineTo x="0" y="0"/>
+              </wp:wrapPolygon>
+            </wp:wrapTight>
+            <wp:docPr id="15" name="Imagem 15"/>
+            <wp:cNvGraphicFramePr>
+              <a:graphicFrameLocks xmlns:a="http://schemas.openxmlformats.org/drawingml/2006/main" noChangeAspect="1"/>
+            </wp:cNvGraphicFramePr>
+            <a:graphic xmlns:a="http://schemas.openxmlformats.org/drawingml/2006/main">
+              <a:graphicData uri="http://schemas.openxmlformats.org/drawingml/2006/picture">
+                <pic:pic xmlns:pic="http://schemas.openxmlformats.org/drawingml/2006/picture">
+                  <pic:nvPicPr>
+                    <pic:cNvPr id="0" name="Picture 81"/>
+                    <pic:cNvPicPr>
+                      <a:picLocks noChangeAspect="1" noChangeArrowheads="1"/>
+                    </pic:cNvPicPr>
+                  </pic:nvPicPr>
+                  <pic:blipFill>
+                    <a:blip r:embed="rId50">
+                      <a:extLst>
+                        <a:ext uri="{28A0092B-C50C-407E-A947-70E740481C1C}">
+                          <a14:useLocalDpi xmlns:a14="http://schemas.microsoft.com/office/drawing/2010/main" val="0"/>
+                        </a:ext>
+                      </a:extLst>
+                    </a:blip>
+                    <a:srcRect/>
+                    <a:stretch>
+                      <a:fillRect/>
+                    </a:stretch>
+                  </pic:blipFill>
+                  <pic:spPr bwMode="auto">
+                    <a:xfrm>
+                      <a:off x="0" y="0"/>
+                      <a:ext cx="552450" cy="333375"/>
+                    </a:xfrm>
+                    <a:prstGeom prst="rect">
+                      <a:avLst/>
+                    </a:prstGeom>
+                    <a:noFill/>
+                    <a:ln>
+                      <a:noFill/>
+                    </a:ln>
+                  </pic:spPr>
+                </pic:pic>
+              </a:graphicData>
+            </a:graphic>
+            <wp14:sizeRelH relativeFrom="page">
+              <wp14:pctWidth>0</wp14:pctWidth>
+            </wp14:sizeRelH>
+            <wp14:sizeRelV relativeFrom="page">
+              <wp14:pctHeight>0</wp14:pctHeight>
+            </wp14:sizeRelV>
+          </wp:anchor>
+        </w:drawing>
+      </w:r>
+    </w:p>
+    <w:bookmarkStart w:id="48" w:name="_MON_1703702282"/>
+    <w:bookmarkEnd w:id="48"/>
+    <w:p>
+      <w:r>
+        <w:object w:dxaOrig="8504" w:dyaOrig="7695" w14:anchorId="6E570F5D">
+          <v:shape id="_x0000_i1103" type="#_x0000_t75" style="width:425.2pt;height:384.75pt" o:ole="">
+            <v:imagedata r:id="rId51" o:title=""/>
+          </v:shape>
+          <o:OLEObject Type="Embed" ProgID="Word.OpenDocumentText.12" ShapeID="_x0000_i1103" DrawAspect="Content" ObjectID="_1703703194" r:id="rId52"/>
+        </w:object>
+      </w:r>
+    </w:p>
     <w:p>
       <w:pPr>
         <w:pStyle w:val="Ttulo1"/>
       </w:pPr>
-      <w:bookmarkStart w:id="46" w:name="_Toc93078851"/>
-      <w:r>
+      <w:bookmarkStart w:id="49" w:name="_Toc93078851"/>
+      <w:r>
+        <w:lastRenderedPageBreak/>
         <w:t>Conclusão</w:t>
       </w:r>
-      <w:bookmarkEnd w:id="46"/>
+      <w:bookmarkEnd w:id="49"/>
     </w:p>
     <w:p>
       <w:r>
         <w:tab/>
-        <w:t xml:space="preserve">Com a resolução deste trabalho foi possível aplicar a matéria lecionada e aprender mais ainda sobre sistemas embebidos. </w:t>
-      </w:r>
-      <w:r>
-        <w:t>Como foram feitas bastantes aulas práticas foi ainda mais fácil a aprendizagem, uma vez que, estávamos em contacto com os componentes. Ao longo do trabalho tivemos alguns problemas devido a falta de componentes e falha dos mesmos</w:t>
-      </w:r>
-      <w:r>
-        <w:t xml:space="preserve">, alguns tivemos que fazer no </w:t>
-      </w:r>
-      <w:r>
-        <w:lastRenderedPageBreak/>
-        <w:t>simulador</w:t>
-      </w:r>
-      <w:r>
-        <w:t xml:space="preserve"> </w:t>
-      </w:r>
-      <w:proofErr w:type="spellStart"/>
-      <w:r>
-        <w:t>Tinker</w:t>
-      </w:r>
-      <w:r>
-        <w:t>c</w:t>
-      </w:r>
-      <w:r>
-        <w:t>ad</w:t>
-      </w:r>
-      <w:proofErr w:type="spellEnd"/>
-      <w:r>
-        <w:t xml:space="preserve"> para</w:t>
-      </w:r>
-      <w:r>
-        <w:t xml:space="preserve"> conseguir realizar com fizemos com o Sistema D com o sensor PIR.</w:t>
+      </w:r>
+      <w:r>
+        <w:t xml:space="preserve">Chegamos ao fim do semestre e cremos que foi uma disciplina trabalhosa, mas que trabalhamos com todo o gosto. Foi uma disciplina diferente das outras todas que </w:t>
+      </w:r>
+      <w:r>
+        <w:t>estávamos</w:t>
+      </w:r>
+      <w:r>
+        <w:t xml:space="preserve"> habituados, porque nunca antes </w:t>
+      </w:r>
+      <w:r>
+        <w:t>tínhamos</w:t>
+      </w:r>
+      <w:r>
+        <w:t xml:space="preserve"> mexido em circuitos eletrónicos com a liberdade que nos foi dada nesta cadeira e ainda exploramos e conhecemos componentes que não </w:t>
+      </w:r>
+      <w:r>
+        <w:t>conhecíamos</w:t>
+      </w:r>
+      <w:r>
+        <w:t>.</w:t>
+      </w:r>
+    </w:p>
+    <w:p>
+      <w:pPr>
+        <w:ind w:firstLine="708"/>
+      </w:pPr>
+      <w:r>
+        <w:t xml:space="preserve">Foi também um trabalho em que deu para usar no nosso "instinto de engenheiro", porque passamos algumas dificuldades com a falta de componentes funcionais, mas demos a volta a isso utilizando outros componentes de modo a cumprir o mesmo objetivo, como por exemplo, no sistema D a utilização de um sensor ultrassónico no lugar de um sensor PIR. </w:t>
+      </w:r>
+    </w:p>
+    <w:p>
+      <w:pPr>
+        <w:ind w:firstLine="708"/>
+      </w:pPr>
+      <w:r>
+        <w:t xml:space="preserve">Para finalizar </w:t>
+      </w:r>
+      <w:r>
+        <w:t>concluímos</w:t>
+      </w:r>
+      <w:r>
+        <w:t xml:space="preserve"> que o trabalho foi uma mais-valia muito grande porque consegui</w:t>
+      </w:r>
+      <w:r>
+        <w:t>mos</w:t>
+      </w:r>
+      <w:r>
+        <w:t xml:space="preserve"> desenvolver o nosso conhecimento e </w:t>
+      </w:r>
+      <w:r>
+        <w:t>aplicá-lo</w:t>
+      </w:r>
+      <w:r>
+        <w:t xml:space="preserve"> praticamente todo, senão todo o conteúdo lecionado nas aulas.</w:t>
       </w:r>
       <w:r>
         <w:t xml:space="preserve"> </w:t>
@@ -7122,8 +7436,8 @@
     </w:p>
     <w:p/>
     <w:sectPr>
-      <w:headerReference w:type="default" r:id="rId45"/>
-      <w:footerReference w:type="default" r:id="rId46"/>
+      <w:headerReference w:type="default" r:id="rId53"/>
+      <w:footerReference w:type="default" r:id="rId54"/>
       <w:pgSz w:w="11906" w:h="16838"/>
       <w:pgMar w:top="1417" w:right="1701" w:bottom="1417" w:left="1701" w:header="708" w:footer="708" w:gutter="0"/>
       <w:cols w:space="708"/>

</xml_diff>